<commit_message>
Edited results file for higher R0 fits and new data, created new figures for higher R0s and new data
</commit_message>
<xml_diff>
--- a/4 - State Epi Model Results/NYC_estimates_RB.docx
+++ b/4 - State Epi Model Results/NYC_estimates_RB.docx
@@ -403,6 +403,38 @@
         </w:rPr>
         <w:t>.</w:t>
       </w:r>
+      <w:ins w:id="0" w:author="Birger, Ruthie B." w:date="2020-03-24T21:16:00Z">
+        <w:r>
+          <w:rPr>
+            <w:rFonts w:ascii="Arial" w:hAnsi="Arial" w:cs="Arial"/>
+          </w:rPr>
+          <w:t xml:space="preserve"> In the plots below, day </w:t>
+        </w:r>
+      </w:ins>
+      <w:ins w:id="1" w:author="Birger, Ruthie B." w:date="2020-03-24T21:17:00Z">
+        <w:r>
+          <w:rPr>
+            <w:rFonts w:ascii="Arial" w:hAnsi="Arial" w:cs="Arial"/>
+          </w:rPr>
+          <w:t>1</w:t>
+        </w:r>
+      </w:ins>
+      <w:ins w:id="2" w:author="Birger, Ruthie B." w:date="2020-03-24T21:16:00Z">
+        <w:r>
+          <w:rPr>
+            <w:rFonts w:ascii="Arial" w:hAnsi="Arial" w:cs="Arial"/>
+          </w:rPr>
+          <w:t xml:space="preserve"> is February</w:t>
+        </w:r>
+      </w:ins>
+      <w:ins w:id="3" w:author="Birger, Ruthie B." w:date="2020-03-24T21:17:00Z">
+        <w:r>
+          <w:rPr>
+            <w:rFonts w:ascii="Arial" w:hAnsi="Arial" w:cs="Arial"/>
+          </w:rPr>
+          <w:t xml:space="preserve"> 29, 2020</w:t>
+        </w:r>
+      </w:ins>
     </w:p>
     <w:p>
       <w:pPr>
@@ -806,7 +838,29 @@
         <w:rPr>
           <w:rFonts w:ascii="Arial" w:hAnsi="Arial" w:cs="Arial"/>
         </w:rPr>
-        <w:t xml:space="preserve">social distancing implemented, </w:t>
+        <w:t>social distancing implemented</w:t>
+      </w:r>
+      <w:ins w:id="4" w:author="Birger, Ruthie B." w:date="2020-03-24T21:17:00Z">
+        <w:r>
+          <w:rPr>
+            <w:rFonts w:ascii="Arial" w:hAnsi="Arial" w:cs="Arial"/>
+          </w:rPr>
+          <w:t xml:space="preserve"> at day 15</w:t>
+        </w:r>
+      </w:ins>
+      <w:ins w:id="5" w:author="Birger, Ruthie B." w:date="2020-03-24T21:18:00Z">
+        <w:r>
+          <w:rPr>
+            <w:rFonts w:ascii="Arial" w:hAnsi="Arial" w:cs="Arial"/>
+          </w:rPr>
+          <w:t xml:space="preserve"> (March 14, 2020)</w:t>
+        </w:r>
+      </w:ins>
+      <w:r>
+        <w:rPr>
+          <w:rFonts w:ascii="Arial" w:hAnsi="Arial" w:cs="Arial"/>
+        </w:rPr>
+        <w:t xml:space="preserve">, </w:t>
       </w:r>
       <w:r>
         <w:rPr>
@@ -842,8 +896,8 @@
           <w:noProof/>
         </w:rPr>
         <w:drawing>
-          <wp:inline distT="0" distB="0" distL="0" distR="0" wp14:anchorId="610F0610" wp14:editId="7FBFF185">
-            <wp:extent cx="1866506" cy="1451728"/>
+          <wp:inline distT="0" distB="0" distL="0" distR="0" wp14:anchorId="610F0610" wp14:editId="77B9DDB5">
+            <wp:extent cx="2950590" cy="2294905"/>
             <wp:effectExtent l="0" t="0" r="0" b="0"/>
             <wp:docPr id="22" name="Picture 22"/>
             <wp:cNvGraphicFramePr>
@@ -871,7 +925,7 @@
                   <pic:spPr>
                     <a:xfrm>
                       <a:off x="0" y="0"/>
-                      <a:ext cx="1889279" cy="1469440"/>
+                      <a:ext cx="3018687" cy="2347869"/>
                     </a:xfrm>
                     <a:prstGeom prst="rect">
                       <a:avLst/>
@@ -889,8 +943,8 @@
           <w:noProof/>
         </w:rPr>
         <w:drawing>
-          <wp:inline distT="0" distB="0" distL="0" distR="0" wp14:anchorId="1C85D1B5" wp14:editId="320FF13F">
-            <wp:extent cx="1842269" cy="1432875"/>
+          <wp:inline distT="0" distB="0" distL="0" distR="0" wp14:anchorId="1C85D1B5" wp14:editId="280DC848">
+            <wp:extent cx="2988297" cy="2324230"/>
             <wp:effectExtent l="0" t="0" r="0" b="0"/>
             <wp:docPr id="23" name="Picture 23"/>
             <wp:cNvGraphicFramePr>
@@ -918,7 +972,7 @@
                   <pic:spPr>
                     <a:xfrm>
                       <a:off x="0" y="0"/>
-                      <a:ext cx="1882288" cy="1464001"/>
+                      <a:ext cx="3107052" cy="2416595"/>
                     </a:xfrm>
                     <a:prstGeom prst="rect">
                       <a:avLst/>
@@ -936,8 +990,8 @@
           <w:noProof/>
         </w:rPr>
         <w:drawing>
-          <wp:inline distT="0" distB="0" distL="0" distR="0" wp14:anchorId="75B06CD9" wp14:editId="104E3AF6">
-            <wp:extent cx="1894159" cy="1473235"/>
+          <wp:inline distT="0" distB="0" distL="0" distR="0" wp14:anchorId="75B06CD9" wp14:editId="7013498B">
+            <wp:extent cx="3042164" cy="2366128"/>
             <wp:effectExtent l="0" t="0" r="0" b="0"/>
             <wp:docPr id="24" name="Picture 24"/>
             <wp:cNvGraphicFramePr>
@@ -965,7 +1019,7 @@
                   <pic:spPr>
                     <a:xfrm>
                       <a:off x="0" y="0"/>
-                      <a:ext cx="1911763" cy="1486927"/>
+                      <a:ext cx="3110255" cy="2419087"/>
                     </a:xfrm>
                     <a:prstGeom prst="rect">
                       <a:avLst/>
@@ -989,18 +1043,38 @@
     </w:p>
     <w:p>
       <w:pPr>
+        <w:rPr>
+          <w:ins w:id="6" w:author="Birger, Ruthie B." w:date="2020-03-24T21:29:00Z"/>
+          <w:rFonts w:ascii="Arial" w:hAnsi="Arial" w:cs="Arial"/>
+        </w:rPr>
+      </w:pPr>
+      <w:ins w:id="7" w:author="Birger, Ruthie B." w:date="2020-03-24T21:29:00Z">
+        <w:r>
+          <w:rPr>
+            <w:rFonts w:ascii="Arial" w:hAnsi="Arial" w:cs="Arial"/>
+          </w:rPr>
+          <w:br w:type="page"/>
+        </w:r>
+      </w:ins>
+    </w:p>
+    <w:p>
+      <w:pPr>
         <w:spacing w:after="0" w:line="240" w:lineRule="auto"/>
         <w:jc w:val="both"/>
         <w:rPr>
-          <w:rFonts w:ascii="Arial" w:hAnsi="Arial" w:cs="Arial"/>
-        </w:rPr>
-      </w:pPr>
-      <w:r>
-        <w:rPr>
-          <w:rFonts w:ascii="Arial" w:hAnsi="Arial" w:cs="Arial"/>
-        </w:rPr>
+          <w:del w:id="8" w:author="Birger, Ruthie B." w:date="2020-03-24T21:28:00Z"/>
+          <w:rFonts w:ascii="Arial" w:hAnsi="Arial" w:cs="Arial"/>
+        </w:rPr>
+      </w:pPr>
+      <w:r>
+        <w:rPr>
+          <w:rFonts w:ascii="Arial" w:hAnsi="Arial" w:cs="Arial"/>
+        </w:rPr>
+        <w:lastRenderedPageBreak/>
         <w:t xml:space="preserve">These </w:t>
       </w:r>
+      <w:bookmarkStart w:id="9" w:name="_GoBack"/>
+      <w:bookmarkEnd w:id="9"/>
       <w:r>
         <w:rPr>
           <w:rFonts w:ascii="Arial" w:hAnsi="Arial" w:cs="Arial"/>
@@ -1011,8 +1085,102 @@
         <w:rPr>
           <w:rFonts w:ascii="Arial" w:hAnsi="Arial" w:cs="Arial"/>
         </w:rPr>
-        <w:t>will also increase the amount of time before hospitals are at capacity. Using the rough estimate of 53,000 hospital beds in New York City, social distancing measures can buy between 2 and 12 days to increase hospital capacity.</w:t>
-      </w:r>
+        <w:t xml:space="preserve">will also increase the amount of time before hospitals are at capacity. Using the rough estimate of </w:t>
+      </w:r>
+      <w:r>
+        <w:rPr>
+          <w:rFonts w:ascii="Arial" w:hAnsi="Arial" w:cs="Arial"/>
+          <w:b/>
+          <w:rPrChange w:id="10" w:author="Birger, Ruthie B." w:date="2020-03-24T21:33:00Z">
+            <w:rPr>
+              <w:rFonts w:ascii="Arial" w:hAnsi="Arial" w:cs="Arial"/>
+            </w:rPr>
+          </w:rPrChange>
+        </w:rPr>
+        <w:t>53,000 hospital beds</w:t>
+      </w:r>
+      <w:r>
+        <w:rPr>
+          <w:rFonts w:ascii="Arial" w:hAnsi="Arial" w:cs="Arial"/>
+        </w:rPr>
+        <w:t xml:space="preserve"> in New York City</w:t>
+      </w:r>
+      <w:ins w:id="11" w:author="Birger, Ruthie B." w:date="2020-03-24T21:20:00Z">
+        <w:r>
+          <w:rPr>
+            <w:rFonts w:ascii="Arial" w:hAnsi="Arial" w:cs="Arial"/>
+          </w:rPr>
+          <w:t xml:space="preserve"> from this article </w:t>
+        </w:r>
+        <w:r>
+          <w:rPr>
+            <w:rFonts w:ascii="Arial" w:hAnsi="Arial" w:cs="Arial"/>
+          </w:rPr>
+          <w:t>https://www.npr.org/sections/coronavirus-live-updates/2020/03/23/820150795/cuomo-orders-all-hospitals-to-add-beds-as-new-york-confirms-20-000-coronavirus-c</w:t>
+        </w:r>
+      </w:ins>
+      <w:r>
+        <w:rPr>
+          <w:rFonts w:ascii="Arial" w:hAnsi="Arial" w:cs="Arial"/>
+        </w:rPr>
+        <w:t>, social distancing measures can buy between 2 and 12 days to increase hospital capacity.</w:t>
+      </w:r>
+      <w:ins w:id="12" w:author="Birger, Ruthie B." w:date="2020-03-24T21:20:00Z">
+        <w:r>
+          <w:rPr>
+            <w:rFonts w:ascii="Arial" w:hAnsi="Arial" w:cs="Arial"/>
+          </w:rPr>
+          <w:t xml:space="preserve"> Without social distancing,</w:t>
+        </w:r>
+      </w:ins>
+      <w:ins w:id="13" w:author="Birger, Ruthie B." w:date="2020-03-24T21:21:00Z">
+        <w:r>
+          <w:rPr>
+            <w:rFonts w:ascii="Arial" w:hAnsi="Arial" w:cs="Arial"/>
+          </w:rPr>
+          <w:t xml:space="preserve"> we estimate that</w:t>
+        </w:r>
+      </w:ins>
+      <w:ins w:id="14" w:author="Birger, Ruthie B." w:date="2020-03-24T21:20:00Z">
+        <w:r>
+          <w:rPr>
+            <w:rFonts w:ascii="Arial" w:hAnsi="Arial" w:cs="Arial"/>
+          </w:rPr>
+          <w:t xml:space="preserve"> hospital capacity </w:t>
+        </w:r>
+      </w:ins>
+      <w:ins w:id="15" w:author="Birger, Ruthie B." w:date="2020-03-24T21:21:00Z">
+        <w:r>
+          <w:rPr>
+            <w:rFonts w:ascii="Arial" w:hAnsi="Arial" w:cs="Arial"/>
+          </w:rPr>
+          <w:t>will be exceeded between</w:t>
+        </w:r>
+      </w:ins>
+      <w:ins w:id="16" w:author="Birger, Ruthie B." w:date="2020-03-24T21:26:00Z">
+        <w:r>
+          <w:rPr>
+            <w:rFonts w:ascii="Arial" w:hAnsi="Arial" w:cs="Arial"/>
+          </w:rPr>
+          <w:t xml:space="preserve"> 28 and 51 days after day 1 </w:t>
+        </w:r>
+      </w:ins>
+      <w:ins w:id="17" w:author="Birger, Ruthie B." w:date="2020-03-24T21:27:00Z">
+        <w:r>
+          <w:rPr>
+            <w:rFonts w:ascii="Arial" w:hAnsi="Arial" w:cs="Arial"/>
+          </w:rPr>
+          <w:t>of our trajectory, or between March 27 and</w:t>
+        </w:r>
+      </w:ins>
+      <w:ins w:id="18" w:author="Birger, Ruthie B." w:date="2020-03-24T21:28:00Z">
+        <w:r>
+          <w:rPr>
+            <w:rFonts w:ascii="Arial" w:hAnsi="Arial" w:cs="Arial"/>
+          </w:rPr>
+          <w:t xml:space="preserve"> April 20, 2020.</w:t>
+        </w:r>
+      </w:ins>
     </w:p>
     <w:p>
       <w:pPr>
@@ -1037,8 +1205,8 @@
           <w:noProof/>
         </w:rPr>
         <w:drawing>
-          <wp:inline distT="0" distB="0" distL="0" distR="0" wp14:anchorId="2E470190" wp14:editId="3435170D">
-            <wp:extent cx="2661053" cy="1432874"/>
+          <wp:inline distT="0" distB="0" distL="0" distR="0" wp14:anchorId="2E470190" wp14:editId="58D5BB74">
+            <wp:extent cx="3571415" cy="1923068"/>
             <wp:effectExtent l="0" t="0" r="0" b="0"/>
             <wp:docPr id="25" name="Picture 25"/>
             <wp:cNvGraphicFramePr>
@@ -1066,7 +1234,7 @@
                   <pic:spPr>
                     <a:xfrm>
                       <a:off x="0" y="0"/>
-                      <a:ext cx="2678910" cy="1442489"/>
+                      <a:ext cx="3617301" cy="1947776"/>
                     </a:xfrm>
                     <a:prstGeom prst="rect">
                       <a:avLst/>
@@ -1084,8 +1252,8 @@
           <w:noProof/>
         </w:rPr>
         <w:drawing>
-          <wp:inline distT="0" distB="0" distL="0" distR="0" wp14:anchorId="5D8AC5DA" wp14:editId="4286F928">
-            <wp:extent cx="2643544" cy="1423447"/>
+          <wp:inline distT="0" distB="0" distL="0" distR="0" wp14:anchorId="5D8AC5DA" wp14:editId="4B6C662F">
+            <wp:extent cx="3606426" cy="1941922"/>
             <wp:effectExtent l="0" t="0" r="0" b="0"/>
             <wp:docPr id="26" name="Picture 26"/>
             <wp:cNvGraphicFramePr>
@@ -1113,7 +1281,7 @@
                   <pic:spPr>
                     <a:xfrm>
                       <a:off x="0" y="0"/>
-                      <a:ext cx="2669968" cy="1437675"/>
+                      <a:ext cx="3661049" cy="1971334"/>
                     </a:xfrm>
                     <a:prstGeom prst="rect">
                       <a:avLst/>
@@ -1131,8 +1299,8 @@
           <w:noProof/>
         </w:rPr>
         <w:drawing>
-          <wp:inline distT="0" distB="0" distL="0" distR="0" wp14:anchorId="359F9A08" wp14:editId="3FB0D81D">
-            <wp:extent cx="2752627" cy="1482184"/>
+          <wp:inline distT="0" distB="0" distL="0" distR="0" wp14:anchorId="359F9A08" wp14:editId="4C894A07">
+            <wp:extent cx="3658946" cy="1970202"/>
             <wp:effectExtent l="0" t="0" r="0" b="0"/>
             <wp:docPr id="27" name="Picture 27"/>
             <wp:cNvGraphicFramePr>
@@ -1160,7 +1328,7 @@
                   <pic:spPr>
                     <a:xfrm>
                       <a:off x="0" y="0"/>
-                      <a:ext cx="2775148" cy="1494311"/>
+                      <a:ext cx="3707339" cy="1996260"/>
                     </a:xfrm>
                     <a:prstGeom prst="rect">
                       <a:avLst/>
@@ -1172,6 +1340,22 @@
           </wp:inline>
         </w:drawing>
       </w:r>
+    </w:p>
+    <w:p>
+      <w:pPr>
+        <w:rPr>
+          <w:ins w:id="19" w:author="Birger, Ruthie B." w:date="2020-03-24T21:30:00Z"/>
+          <w:rFonts w:ascii="Arial" w:hAnsi="Arial" w:cs="Arial"/>
+        </w:rPr>
+      </w:pPr>
+      <w:ins w:id="20" w:author="Birger, Ruthie B." w:date="2020-03-24T21:30:00Z">
+        <w:r>
+          <w:rPr>
+            <w:rFonts w:ascii="Arial" w:hAnsi="Arial" w:cs="Arial"/>
+          </w:rPr>
+          <w:br w:type="page"/>
+        </w:r>
+      </w:ins>
     </w:p>
     <w:p>
       <w:pPr>
@@ -1454,8 +1638,8 @@
           <w:noProof/>
         </w:rPr>
         <w:drawing>
-          <wp:inline distT="0" distB="0" distL="0" distR="0" wp14:anchorId="2F0A4107" wp14:editId="7599C40F">
-            <wp:extent cx="1999830" cy="1555423"/>
+          <wp:inline distT="0" distB="0" distL="0" distR="0" wp14:anchorId="2F0A4107" wp14:editId="2BB955A5">
+            <wp:extent cx="2690682" cy="2092751"/>
             <wp:effectExtent l="0" t="0" r="0" b="0"/>
             <wp:docPr id="31" name="Picture 31"/>
             <wp:cNvGraphicFramePr>
@@ -1483,7 +1667,7 @@
                   <pic:spPr>
                     <a:xfrm>
                       <a:off x="0" y="0"/>
-                      <a:ext cx="2022508" cy="1573061"/>
+                      <a:ext cx="2756340" cy="2143818"/>
                     </a:xfrm>
                     <a:prstGeom prst="rect">
                       <a:avLst/>
@@ -1500,8 +1684,8 @@
           <w:noProof/>
         </w:rPr>
         <w:drawing>
-          <wp:inline distT="0" distB="0" distL="0" distR="0" wp14:anchorId="2CC9DF1D" wp14:editId="722EC3CB">
-            <wp:extent cx="1902867" cy="1480008"/>
+          <wp:inline distT="0" distB="0" distL="0" distR="0" wp14:anchorId="2CC9DF1D" wp14:editId="3681E89C">
+            <wp:extent cx="2690681" cy="2092751"/>
             <wp:effectExtent l="0" t="0" r="0" b="0"/>
             <wp:docPr id="32" name="Picture 32"/>
             <wp:cNvGraphicFramePr>
@@ -1529,7 +1713,7 @@
                   <pic:spPr>
                     <a:xfrm>
                       <a:off x="0" y="0"/>
-                      <a:ext cx="1927735" cy="1499350"/>
+                      <a:ext cx="2782504" cy="2164169"/>
                     </a:xfrm>
                     <a:prstGeom prst="rect">
                       <a:avLst/>
@@ -1546,8 +1730,8 @@
           <w:noProof/>
         </w:rPr>
         <w:drawing>
-          <wp:inline distT="0" distB="0" distL="0" distR="0" wp14:anchorId="1DE071A0" wp14:editId="20F32792">
-            <wp:extent cx="1904214" cy="1481056"/>
+          <wp:inline distT="0" distB="0" distL="0" distR="0" wp14:anchorId="1DE071A0" wp14:editId="4E0D57EB">
+            <wp:extent cx="2564091" cy="1994293"/>
             <wp:effectExtent l="0" t="0" r="0" b="0"/>
             <wp:docPr id="33" name="Picture 33"/>
             <wp:cNvGraphicFramePr>
@@ -1575,7 +1759,7 @@
                   <pic:spPr>
                     <a:xfrm>
                       <a:off x="0" y="0"/>
-                      <a:ext cx="1919444" cy="1492901"/>
+                      <a:ext cx="2625548" cy="2042093"/>
                     </a:xfrm>
                     <a:prstGeom prst="rect">
                       <a:avLst/>
@@ -1592,6 +1776,7 @@
       <w:pPr>
         <w:jc w:val="center"/>
         <w:rPr>
+          <w:ins w:id="21" w:author="Birger, Ruthie B." w:date="2020-03-24T21:32:00Z"/>
           <w:b/>
         </w:rPr>
       </w:pPr>
@@ -1601,63 +1786,133 @@
         </w:rPr>
         <w:t>Extra days before reaching hospital capacity</w:t>
       </w:r>
-      <w:bookmarkStart w:id="0" w:name="_GoBack"/>
-      <w:bookmarkEnd w:id="0"/>
-    </w:p>
-    <w:p>
+    </w:p>
+    <w:p>
+      <w:pPr>
+        <w:jc w:val="center"/>
+        <w:rPr>
+          <w:ins w:id="22" w:author="Birger, Ruthie B." w:date="2020-03-24T21:32:00Z"/>
+          <w:b/>
+        </w:rPr>
+      </w:pPr>
+    </w:p>
+    <w:p>
+      <w:pPr>
+        <w:rPr>
+          <w:b/>
+        </w:rPr>
+        <w:pPrChange w:id="23" w:author="Birger, Ruthie B." w:date="2020-03-24T21:32:00Z">
+          <w:pPr>
+            <w:jc w:val="center"/>
+          </w:pPr>
+        </w:pPrChange>
+      </w:pPr>
+      <w:ins w:id="24" w:author="Birger, Ruthie B." w:date="2020-03-24T21:32:00Z">
+        <w:r>
+          <w:rPr>
+            <w:noProof/>
+          </w:rPr>
+          <w:drawing>
+            <wp:inline distT="0" distB="0" distL="0" distR="0" wp14:anchorId="6552ADAF" wp14:editId="6F272504">
+              <wp:extent cx="3536399" cy="1904214"/>
+              <wp:effectExtent l="0" t="0" r="0" b="0"/>
+              <wp:docPr id="38" name="Picture 38"/>
+              <wp:cNvGraphicFramePr>
+                <a:graphicFrameLocks xmlns:a="http://schemas.openxmlformats.org/drawingml/2006/main" noChangeAspect="1"/>
+              </wp:cNvGraphicFramePr>
+              <a:graphic xmlns:a="http://schemas.openxmlformats.org/drawingml/2006/main">
+                <a:graphicData uri="http://schemas.openxmlformats.org/drawingml/2006/picture">
+                  <pic:pic xmlns:pic="http://schemas.openxmlformats.org/drawingml/2006/picture">
+                    <pic:nvPicPr>
+                      <pic:cNvPr id="34" name="ExtraBedDays_R0_2.2_SD_50.pdf"/>
+                      <pic:cNvPicPr/>
+                    </pic:nvPicPr>
+                    <pic:blipFill>
+                      <a:blip r:embed="rId20">
+                        <a:extLst>
+                          <a:ext uri="{28A0092B-C50C-407E-A947-70E740481C1C}">
+                            <a14:useLocalDpi xmlns:a14="http://schemas.microsoft.com/office/drawing/2010/main" val="0"/>
+                          </a:ext>
+                        </a:extLst>
+                      </a:blip>
+                      <a:stretch>
+                        <a:fillRect/>
+                      </a:stretch>
+                    </pic:blipFill>
+                    <pic:spPr>
+                      <a:xfrm>
+                        <a:off x="0" y="0"/>
+                        <a:ext cx="3666544" cy="1974292"/>
+                      </a:xfrm>
+                      <a:prstGeom prst="rect">
+                        <a:avLst/>
+                      </a:prstGeom>
+                    </pic:spPr>
+                  </pic:pic>
+                </a:graphicData>
+              </a:graphic>
+            </wp:inline>
+          </w:drawing>
+        </w:r>
+      </w:ins>
+    </w:p>
+    <w:p>
+      <w:del w:id="25" w:author="Birger, Ruthie B." w:date="2020-03-24T21:32:00Z">
+        <w:r>
+          <w:rPr>
+            <w:noProof/>
+          </w:rPr>
+          <w:lastRenderedPageBreak/>
+          <w:drawing>
+            <wp:inline distT="0" distB="0" distL="0" distR="0" wp14:anchorId="0876FFFF" wp14:editId="38A6013D">
+              <wp:extent cx="2696066" cy="1451727"/>
+              <wp:effectExtent l="0" t="0" r="0" b="0"/>
+              <wp:docPr id="34" name="Picture 34"/>
+              <wp:cNvGraphicFramePr>
+                <a:graphicFrameLocks xmlns:a="http://schemas.openxmlformats.org/drawingml/2006/main" noChangeAspect="1"/>
+              </wp:cNvGraphicFramePr>
+              <a:graphic xmlns:a="http://schemas.openxmlformats.org/drawingml/2006/main">
+                <a:graphicData uri="http://schemas.openxmlformats.org/drawingml/2006/picture">
+                  <pic:pic xmlns:pic="http://schemas.openxmlformats.org/drawingml/2006/picture">
+                    <pic:nvPicPr>
+                      <pic:cNvPr id="34" name="ExtraBedDays_R0_2.2_SD_50.pdf"/>
+                      <pic:cNvPicPr/>
+                    </pic:nvPicPr>
+                    <pic:blipFill>
+                      <a:blip r:embed="rId20">
+                        <a:extLst>
+                          <a:ext uri="{28A0092B-C50C-407E-A947-70E740481C1C}">
+                            <a14:useLocalDpi xmlns:a14="http://schemas.microsoft.com/office/drawing/2010/main" val="0"/>
+                          </a:ext>
+                        </a:extLst>
+                      </a:blip>
+                      <a:stretch>
+                        <a:fillRect/>
+                      </a:stretch>
+                    </pic:blipFill>
+                    <pic:spPr>
+                      <a:xfrm>
+                        <a:off x="0" y="0"/>
+                        <a:ext cx="2779618" cy="1496717"/>
+                      </a:xfrm>
+                      <a:prstGeom prst="rect">
+                        <a:avLst/>
+                      </a:prstGeom>
+                    </pic:spPr>
+                  </pic:pic>
+                </a:graphicData>
+              </a:graphic>
+            </wp:inline>
+          </w:drawing>
+        </w:r>
+      </w:del>
       <w:r>
         <w:rPr>
           <w:noProof/>
         </w:rPr>
         <w:drawing>
-          <wp:inline distT="0" distB="0" distL="0" distR="0" wp14:anchorId="0876FFFF" wp14:editId="2AF5091E">
-            <wp:extent cx="2912882" cy="1568475"/>
-            <wp:effectExtent l="0" t="0" r="0" b="0"/>
-            <wp:docPr id="34" name="Picture 34"/>
-            <wp:cNvGraphicFramePr>
-              <a:graphicFrameLocks xmlns:a="http://schemas.openxmlformats.org/drawingml/2006/main" noChangeAspect="1"/>
-            </wp:cNvGraphicFramePr>
-            <a:graphic xmlns:a="http://schemas.openxmlformats.org/drawingml/2006/main">
-              <a:graphicData uri="http://schemas.openxmlformats.org/drawingml/2006/picture">
-                <pic:pic xmlns:pic="http://schemas.openxmlformats.org/drawingml/2006/picture">
-                  <pic:nvPicPr>
-                    <pic:cNvPr id="34" name="ExtraBedDays_R0_2.2_SD_50.pdf"/>
-                    <pic:cNvPicPr/>
-                  </pic:nvPicPr>
-                  <pic:blipFill>
-                    <a:blip r:embed="rId20">
-                      <a:extLst>
-                        <a:ext uri="{28A0092B-C50C-407E-A947-70E740481C1C}">
-                          <a14:useLocalDpi xmlns:a14="http://schemas.microsoft.com/office/drawing/2010/main" val="0"/>
-                        </a:ext>
-                      </a:extLst>
-                    </a:blip>
-                    <a:stretch>
-                      <a:fillRect/>
-                    </a:stretch>
-                  </pic:blipFill>
-                  <pic:spPr>
-                    <a:xfrm>
-                      <a:off x="0" y="0"/>
-                      <a:ext cx="2953162" cy="1590164"/>
-                    </a:xfrm>
-                    <a:prstGeom prst="rect">
-                      <a:avLst/>
-                    </a:prstGeom>
-                  </pic:spPr>
-                </pic:pic>
-              </a:graphicData>
-            </a:graphic>
-          </wp:inline>
-        </w:drawing>
-      </w:r>
-      <w:r>
-        <w:rPr>
-          <w:noProof/>
-        </w:rPr>
-        <w:drawing>
-          <wp:inline distT="0" distB="0" distL="0" distR="0" wp14:anchorId="5916A941" wp14:editId="1633C838">
-            <wp:extent cx="2871137" cy="1545996"/>
+          <wp:inline distT="0" distB="0" distL="0" distR="0" wp14:anchorId="5916A941" wp14:editId="6EDDBDB5">
+            <wp:extent cx="3869031" cy="2083324"/>
             <wp:effectExtent l="0" t="0" r="0" b="0"/>
             <wp:docPr id="35" name="Picture 35"/>
             <wp:cNvGraphicFramePr>
@@ -1685,7 +1940,7 @@
                   <pic:spPr>
                     <a:xfrm>
                       <a:off x="0" y="0"/>
-                      <a:ext cx="2907569" cy="1565613"/>
+                      <a:ext cx="3932994" cy="2117766"/>
                     </a:xfrm>
                     <a:prstGeom prst="rect">
                       <a:avLst/>
@@ -1702,8 +1957,8 @@
           <w:noProof/>
         </w:rPr>
         <w:drawing>
-          <wp:inline distT="0" distB="0" distL="0" distR="0" wp14:anchorId="00A05638" wp14:editId="1DC71DD2">
-            <wp:extent cx="2743200" cy="1477108"/>
+          <wp:inline distT="0" distB="0" distL="0" distR="0" wp14:anchorId="00A05638" wp14:editId="4B9CB40D">
+            <wp:extent cx="3834016" cy="2064470"/>
             <wp:effectExtent l="0" t="0" r="0" b="0"/>
             <wp:docPr id="36" name="Picture 36"/>
             <wp:cNvGraphicFramePr>
@@ -1731,7 +1986,7 @@
                   <pic:spPr>
                     <a:xfrm>
                       <a:off x="0" y="0"/>
-                      <a:ext cx="2754669" cy="1483283"/>
+                      <a:ext cx="3865458" cy="2081400"/>
                     </a:xfrm>
                     <a:prstGeom prst="rect">
                       <a:avLst/>
@@ -1965,6 +2220,14 @@
     <w:abstractNumId w:val="1"/>
   </w:num>
 </w:numbering>
+</file>
+
+<file path=word/people.xml><?xml version="1.0" encoding="utf-8"?>
+<w15:people xmlns:wpc="http://schemas.microsoft.com/office/word/2010/wordprocessingCanvas" xmlns:cx="http://schemas.microsoft.com/office/drawing/2014/chartex" xmlns:cx1="http://schemas.microsoft.com/office/drawing/2015/9/8/chartex" xmlns:cx2="http://schemas.microsoft.com/office/drawing/2015/10/21/chartex" xmlns:cx3="http://schemas.microsoft.com/office/drawing/2016/5/9/chartex" xmlns:cx4="http://schemas.microsoft.com/office/drawing/2016/5/10/chartex" xmlns:cx5="http://schemas.microsoft.com/office/drawing/2016/5/11/chartex" xmlns:cx6="http://schemas.microsoft.com/office/drawing/2016/5/12/chartex" xmlns:cx7="http://schemas.microsoft.com/office/drawing/2016/5/13/chartex" xmlns:cx8="http://schemas.microsoft.com/office/drawing/2016/5/14/chartex" xmlns:mc="http://schemas.openxmlformats.org/markup-compatibility/2006" xmlns:aink="http://schemas.microsoft.com/office/drawing/2016/ink" xmlns:am3d="http://schemas.microsoft.com/office/drawing/2017/model3d" xmlns:o="urn:schemas-microsoft-com:office:office" xmlns:r="http://schemas.openxmlformats.org/officeDocument/2006/relationships" xmlns:m="http://schemas.openxmlformats.org/officeDocument/2006/math" xmlns:v="urn:schemas-microsoft-com:vml" xmlns:wp14="http://schemas.microsoft.com/office/word/2010/wordprocessingDrawing" xmlns:wp="http://schemas.openxmlformats.org/drawingml/2006/wordprocessingDrawing" xmlns:w10="urn:schemas-microsoft-com:office:word" xmlns:w="http://schemas.openxmlformats.org/wordprocessingml/2006/main" xmlns:w14="http://schemas.microsoft.com/office/word/2010/wordml" xmlns:w15="http://schemas.microsoft.com/office/word/2012/wordml" xmlns:w16cid="http://schemas.microsoft.com/office/word/2016/wordml/cid" xmlns:w16se="http://schemas.microsoft.com/office/word/2015/wordml/symex" xmlns:wpg="http://schemas.microsoft.com/office/word/2010/wordprocessingGroup" xmlns:wpi="http://schemas.microsoft.com/office/word/2010/wordprocessingInk" xmlns:wne="http://schemas.microsoft.com/office/word/2006/wordml" xmlns:wps="http://schemas.microsoft.com/office/word/2010/wordprocessingShape" mc:Ignorable="w14 w15 w16se w16cid wp14">
+  <w15:person w15:author="Birger, Ruthie B.">
+    <w15:presenceInfo w15:providerId="AD" w15:userId="S::rbb2123@cumc.columbia.edu::46687249-7f47-4069-bb0b-491e6aa11cee"/>
+  </w15:person>
+</w15:people>
 </file>
 
 <file path=word/styles.xml><?xml version="1.0" encoding="utf-8"?>

</xml_diff>